<commit_message>
added const for spacing
</commit_message>
<xml_diff>
--- a/Experiments/Lab2Reflection.docx
+++ b/Experiments/Lab2Reflection.docx
@@ -75,15 +75,7 @@
         <w:t xml:space="preserve"> called </w:t>
       </w:r>
       <w:r>
-        <w:t>“</w:t>
-      </w:r>
-      <w:proofErr w:type="spellStart"/>
-      <w:r>
-        <w:t>denominationTotal</w:t>
-      </w:r>
-      <w:proofErr w:type="spellEnd"/>
-      <w:r>
-        <w:t>”</w:t>
+        <w:t>“denominationTotal”</w:t>
       </w:r>
       <w:r>
         <w:t xml:space="preserve"> and used </w:t>
@@ -96,41 +88,16 @@
           <w:i/>
           <w:iCs/>
         </w:rPr>
-        <w:t xml:space="preserve">change -= </w:t>
-      </w:r>
-      <w:proofErr w:type="spellStart"/>
-      <w:r>
-        <w:rPr>
-          <w:i/>
-          <w:iCs/>
-        </w:rPr>
-        <w:t>denominationTotal</w:t>
-      </w:r>
-      <w:proofErr w:type="spellEnd"/>
+        <w:t>change -= denominationTotal</w:t>
+      </w:r>
       <w:r>
         <w:t xml:space="preserve">. I did struggle with getting my </w:t>
       </w:r>
       <w:r>
-        <w:t xml:space="preserve">program to not convert to scientific notation – fortunately, a combination of re-reading the modules and speaking with Professor Yu helped me to resolve </w:t>
-      </w:r>
-      <w:proofErr w:type="spellStart"/>
-      <w:r>
-        <w:t>it</w:t>
-      </w:r>
-      <w:r>
-        <w:t>m</w:t>
-      </w:r>
-      <w:proofErr w:type="spellEnd"/>
-      <w:r>
-        <w:t xml:space="preserve"> by using the fixed and </w:t>
-      </w:r>
-      <w:proofErr w:type="spellStart"/>
-      <w:r>
-        <w:t>setprecision</w:t>
-      </w:r>
-      <w:proofErr w:type="spellEnd"/>
-      <w:r>
-        <w:t>() functions.</w:t>
+        <w:t>program to not convert to scientific notation – fortunately, a combination of re-reading the modules and speaking with Professor Yu helped me to resolve it</w:t>
+      </w:r>
+      <w:r>
+        <w:t>m by using the fixed and setprecision() functions.</w:t>
       </w:r>
     </w:p>
     <w:sectPr>

</xml_diff>